<commit_message>
Added my half of report
</commit_message>
<xml_diff>
--- a/Documentatie/Report.docx
+++ b/Documentatie/Report.docx
@@ -1,6 +1,6 @@
 
 <file path=word/document.xml><?xml version="1.0" encoding="utf-8"?>
-<w:document xmlns:wpc="http://schemas.microsoft.com/office/word/2010/wordprocessingCanvas" xmlns:mc="http://schemas.openxmlformats.org/markup-compatibility/2006" xmlns:o="urn:schemas-microsoft-com:office:office" xmlns:r="http://schemas.openxmlformats.org/officeDocument/2006/relationships" xmlns:m="http://schemas.openxmlformats.org/officeDocument/2006/math" xmlns:v="urn:schemas-microsoft-com:vml" xmlns:wp14="http://schemas.microsoft.com/office/word/2010/wordprocessingDrawing" xmlns:wp="http://schemas.openxmlformats.org/drawingml/2006/wordprocessingDrawing" xmlns:w10="urn:schemas-microsoft-com:office:word" xmlns:w="http://schemas.openxmlformats.org/wordprocessingml/2006/main" xmlns:w14="http://schemas.microsoft.com/office/word/2010/wordml" xmlns:w15="http://schemas.microsoft.com/office/word/2012/wordml" xmlns:wpg="http://schemas.microsoft.com/office/word/2010/wordprocessingGroup" xmlns:wpi="http://schemas.microsoft.com/office/word/2010/wordprocessingInk" xmlns:wne="http://schemas.microsoft.com/office/word/2006/wordml" xmlns:wps="http://schemas.microsoft.com/office/word/2010/wordprocessingShape" xmlns:w16se="http://schemas.microsoft.com/office/word/2015/wordml/symex" xmlns:w16cid="http://schemas.microsoft.com/office/word/2016/wordml/cid" xmlns:w16="http://schemas.microsoft.com/office/word/2018/wordml" xmlns:w16cex="http://schemas.microsoft.com/office/word/2018/wordml/cex" xmlns:w16sdtdh="http://schemas.microsoft.com/office/word/2020/wordml/sdtdatahash" xmlns:w16sdtfl="http://schemas.microsoft.com/office/word/2024/wordml/sdtformatlock" mc:Ignorable="w14 w15 wp14 w16se w16cid w16 w16cex w16sdtdh w16sdtfl">
+<w:document xmlns:wpc="http://schemas.microsoft.com/office/word/2010/wordprocessingCanvas" xmlns:mc="http://schemas.openxmlformats.org/markup-compatibility/2006" xmlns:o="urn:schemas-microsoft-com:office:office" xmlns:r="http://schemas.openxmlformats.org/officeDocument/2006/relationships" xmlns:m="http://schemas.openxmlformats.org/officeDocument/2006/math" xmlns:v="urn:schemas-microsoft-com:vml" xmlns:wp14="http://schemas.microsoft.com/office/word/2010/wordprocessingDrawing" xmlns:wp="http://schemas.openxmlformats.org/drawingml/2006/wordprocessingDrawing" xmlns:w10="urn:schemas-microsoft-com:office:word" xmlns:w="http://schemas.openxmlformats.org/wordprocessingml/2006/main" xmlns:w14="http://schemas.microsoft.com/office/word/2010/wordml" xmlns:w15="http://schemas.microsoft.com/office/word/2012/wordml" xmlns:wpg="http://schemas.microsoft.com/office/word/2010/wordprocessingGroup" xmlns:wpi="http://schemas.microsoft.com/office/word/2010/wordprocessingInk" xmlns:wne="http://schemas.microsoft.com/office/word/2006/wordml" xmlns:wps="http://schemas.microsoft.com/office/word/2010/wordprocessingShape" xmlns:w16se="http://schemas.microsoft.com/office/word/2015/wordml/symex" xmlns:w16cid="http://schemas.microsoft.com/office/word/2016/wordml/cid" xmlns:w16="http://schemas.microsoft.com/office/word/2018/wordml" xmlns:w16cex="http://schemas.microsoft.com/office/word/2018/wordml/cex" xmlns:w16sdtdh="http://schemas.microsoft.com/office/word/2020/wordml/sdtdatahash" xmlns:w16sdtfl="http://schemas.microsoft.com/office/word/2024/wordml/sdtformatlock" xmlns:a="http://schemas.openxmlformats.org/drawingml/2006/main" xmlns:pic="http://schemas.openxmlformats.org/drawingml/2006/picture" xmlns:a14="http://schemas.microsoft.com/office/drawing/2010/main" mc:Ignorable="w14 w15 wp14 w16se w16cid w16 w16cex w16sdtdh w16sdtfl">
   <w:body>
     <w:p xmlns:wp14="http://schemas.microsoft.com/office/word/2010/wordml" wp14:paraId="7B5CAEB5" wp14:textId="336520DB">
       <w:pPr>
@@ -1291,14 +1291,1153 @@
       </w:r>
     </w:p>
     <w:p>
+      <w:r>
+        <w:br w:type="page"/>
+      </w:r>
+    </w:p>
+    <w:p>
       <w:pPr>
         <w:pStyle w:val="Normal"/>
+        <w:suppressLineNumbers w:val="0"/>
+        <w:bidi w:val="0"/>
+        <w:spacing w:before="0" w:beforeAutospacing="off" w:after="160" w:afterAutospacing="off" w:line="279" w:lineRule="auto"/>
+        <w:ind w:left="0" w:right="0"/>
         <w:jc w:val="left"/>
-        <w:rPr>
-          <w:b w:val="0"/>
-          <w:bCs w:val="0"/>
-          <w:sz w:val="24"/>
-          <w:szCs w:val="24"/>
+      </w:pPr>
+      <w:r>
+        <w:rPr>
+          <w:b w:val="1"/>
+          <w:bCs w:val="1"/>
+          <w:sz w:val="36"/>
+          <w:szCs w:val="36"/>
+          <w:lang w:val="en-US"/>
+        </w:rPr>
+        <w:t>Preliminary results</w:t>
+      </w:r>
+    </w:p>
+    <w:p>
+      <w:pPr>
+        <w:rPr>
+          <w:lang w:val="en-US"/>
+        </w:rPr>
+      </w:pPr>
+      <w:r>
+        <w:rPr>
+          <w:lang w:val="en-US"/>
+        </w:rPr>
+        <w:t xml:space="preserve">The backend of </w:t>
+      </w:r>
+      <w:r>
+        <w:rPr>
+          <w:lang w:val="en-US"/>
+        </w:rPr>
+        <w:t>the</w:t>
+      </w:r>
+      <w:r>
+        <w:rPr>
+          <w:lang w:val="en-US"/>
+        </w:rPr>
+        <w:t xml:space="preserve"> application</w:t>
+      </w:r>
+      <w:r>
+        <w:rPr>
+          <w:lang w:val="en-US"/>
+        </w:rPr>
+        <w:t xml:space="preserve">, if the settings are right, is already </w:t>
+      </w:r>
+      <w:r>
+        <w:rPr>
+          <w:lang w:val="en-US"/>
+        </w:rPr>
+        <w:t xml:space="preserve">working </w:t>
+      </w:r>
+      <w:r>
+        <w:rPr>
+          <w:lang w:val="en-US"/>
+        </w:rPr>
+        <w:t>nicel</w:t>
+      </w:r>
+      <w:r>
+        <w:rPr>
+          <w:lang w:val="en-US"/>
+        </w:rPr>
+        <w:t>y</w:t>
+      </w:r>
+      <w:r>
+        <w:rPr>
+          <w:lang w:val="en-US"/>
+        </w:rPr>
+        <w:t xml:space="preserve">. </w:t>
+      </w:r>
+      <w:r>
+        <w:rPr>
+          <w:lang w:val="en-US"/>
+        </w:rPr>
+        <w:t>Most dots</w:t>
+      </w:r>
+      <w:r>
+        <w:rPr>
+          <w:lang w:val="en-US"/>
+        </w:rPr>
+        <w:t xml:space="preserve"> and </w:t>
+      </w:r>
+      <w:r>
+        <w:rPr>
+          <w:lang w:val="en-US"/>
+        </w:rPr>
+        <w:t>cells</w:t>
+      </w:r>
+      <w:r>
+        <w:rPr>
+          <w:lang w:val="en-US"/>
+        </w:rPr>
+        <w:t xml:space="preserve"> are found</w:t>
+      </w:r>
+      <w:r>
+        <w:rPr>
+          <w:lang w:val="en-US"/>
+        </w:rPr>
+        <w:t xml:space="preserve">. </w:t>
+      </w:r>
+      <w:r>
+        <w:rPr>
+          <w:lang w:val="en-US"/>
+        </w:rPr>
+        <w:t>In the example</w:t>
+      </w:r>
+      <w:r>
+        <w:rPr>
+          <w:lang w:val="en-US"/>
+        </w:rPr>
+        <w:t xml:space="preserve"> image</w:t>
+      </w:r>
+      <w:r>
+        <w:rPr>
+          <w:lang w:val="en-US"/>
+        </w:rPr>
+        <w:t>s</w:t>
+      </w:r>
+      <w:r>
+        <w:rPr>
+          <w:lang w:val="en-US"/>
+        </w:rPr>
+        <w:t xml:space="preserve"> </w:t>
+      </w:r>
+      <w:r>
+        <w:rPr>
+          <w:lang w:val="en-US"/>
+        </w:rPr>
+        <w:t xml:space="preserve">below </w:t>
+      </w:r>
+      <w:r>
+        <w:rPr>
+          <w:lang w:val="en-US"/>
+        </w:rPr>
+        <w:t>there are no dots that are found in places where there shouldn’t be</w:t>
+      </w:r>
+      <w:r>
+        <w:rPr>
+          <w:lang w:val="en-US"/>
+        </w:rPr>
+        <w:t xml:space="preserve"> (false positives)</w:t>
+      </w:r>
+      <w:r>
+        <w:rPr>
+          <w:lang w:val="en-US"/>
+        </w:rPr>
+        <w:t>.</w:t>
+      </w:r>
+      <w:r>
+        <w:rPr>
+          <w:lang w:val="en-US"/>
+        </w:rPr>
+        <w:t xml:space="preserve"> And clusters</w:t>
+      </w:r>
+      <w:r>
+        <w:rPr>
+          <w:lang w:val="en-US"/>
+        </w:rPr>
+        <w:t xml:space="preserve"> </w:t>
+      </w:r>
+      <w:r>
+        <w:rPr>
+          <w:lang w:val="en-US"/>
+        </w:rPr>
+        <w:t>of dots</w:t>
+      </w:r>
+      <w:r>
+        <w:rPr>
+          <w:lang w:val="en-US"/>
+        </w:rPr>
+        <w:t xml:space="preserve"> </w:t>
+      </w:r>
+      <w:r>
+        <w:rPr>
+          <w:lang w:val="en-US"/>
+        </w:rPr>
+        <w:t>(the red outlines)</w:t>
+      </w:r>
+      <w:r>
+        <w:rPr>
+          <w:lang w:val="en-US"/>
+        </w:rPr>
+        <w:t xml:space="preserve"> are found </w:t>
+      </w:r>
+      <w:r>
+        <w:rPr>
+          <w:lang w:val="en-US"/>
+        </w:rPr>
+        <w:t>quite reliabl</w:t>
+      </w:r>
+      <w:r>
+        <w:rPr>
+          <w:lang w:val="en-US"/>
+        </w:rPr>
+        <w:t>e</w:t>
+      </w:r>
+      <w:r>
+        <w:rPr>
+          <w:lang w:val="en-US"/>
+        </w:rPr>
+        <w:t>.</w:t>
+      </w:r>
+    </w:p>
+    <w:p>
+      <w:pPr>
+        <w:rPr>
+          <w:lang w:val="en-US"/>
+        </w:rPr>
+      </w:pPr>
+      <w:r>
+        <w:rPr>
+          <w:lang w:val="en-US"/>
+        </w:rPr>
+        <w:t xml:space="preserve">Dots are only counted if they </w:t>
+      </w:r>
+      <w:r>
+        <w:rPr>
+          <w:lang w:val="en-US"/>
+        </w:rPr>
+        <w:t xml:space="preserve">meet certain criteria: The dots </w:t>
+      </w:r>
+      <w:r>
+        <w:rPr>
+          <w:lang w:val="en-US"/>
+        </w:rPr>
+        <w:t>can’t</w:t>
+      </w:r>
+      <w:r>
+        <w:rPr>
+          <w:lang w:val="en-US"/>
+        </w:rPr>
+        <w:t xml:space="preserve"> be smaller than a </w:t>
+      </w:r>
+      <w:r>
+        <w:rPr>
+          <w:lang w:val="en-US"/>
+        </w:rPr>
+        <w:t>certain</w:t>
+      </w:r>
+      <w:r>
+        <w:rPr>
+          <w:lang w:val="en-US"/>
+        </w:rPr>
+        <w:t xml:space="preserve"> size,</w:t>
+      </w:r>
+      <w:r>
+        <w:rPr>
+          <w:lang w:val="en-US"/>
+        </w:rPr>
+        <w:t xml:space="preserve"> they </w:t>
+      </w:r>
+      <w:r>
+        <w:rPr>
+          <w:lang w:val="en-US"/>
+        </w:rPr>
+        <w:t>must</w:t>
+      </w:r>
+      <w:r>
+        <w:rPr>
+          <w:lang w:val="en-US"/>
+        </w:rPr>
+        <w:t xml:space="preserve"> </w:t>
+      </w:r>
+      <w:r>
+        <w:rPr>
+          <w:lang w:val="en-US"/>
+        </w:rPr>
+        <w:t>possess</w:t>
+      </w:r>
+      <w:r>
+        <w:rPr>
+          <w:lang w:val="en-US"/>
+        </w:rPr>
+        <w:t xml:space="preserve"> a certain circularity</w:t>
+      </w:r>
+      <w:r>
+        <w:rPr>
+          <w:lang w:val="en-US"/>
+        </w:rPr>
+        <w:t xml:space="preserve"> </w:t>
+      </w:r>
+      <w:r>
+        <w:rPr>
+          <w:lang w:val="en-US"/>
+        </w:rPr>
+        <w:t>and they</w:t>
+      </w:r>
+      <w:r>
+        <w:rPr>
+          <w:lang w:val="en-US"/>
+        </w:rPr>
+        <w:t xml:space="preserve"> </w:t>
+      </w:r>
+      <w:r>
+        <w:rPr>
+          <w:lang w:val="en-US"/>
+        </w:rPr>
+        <w:t xml:space="preserve">exist within the boundaries of the cell itself. </w:t>
+      </w:r>
+    </w:p>
+    <w:p>
+      <w:pPr>
+        <w:rPr>
+          <w:lang w:val="en-US"/>
+        </w:rPr>
+      </w:pPr>
+      <w:r>
+        <w:rPr>
+          <w:lang w:val="en-US"/>
+        </w:rPr>
+        <w:t xml:space="preserve">Unlike earlier versions, the edge of the cell is not seen as an area </w:t>
+      </w:r>
+      <w:r>
+        <w:rPr>
+          <w:lang w:val="en-US"/>
+        </w:rPr>
+        <w:t>with</w:t>
+      </w:r>
+      <w:r>
+        <w:rPr>
+          <w:lang w:val="en-US"/>
+        </w:rPr>
+        <w:t xml:space="preserve"> hig</w:t>
+      </w:r>
+      <w:r>
+        <w:rPr>
+          <w:lang w:val="en-US"/>
+        </w:rPr>
+        <w:t xml:space="preserve">h </w:t>
+      </w:r>
+      <w:r>
+        <w:rPr>
+          <w:lang w:val="en-US"/>
+        </w:rPr>
+        <w:t>colour</w:t>
+      </w:r>
+      <w:r>
+        <w:rPr>
+          <w:lang w:val="en-US"/>
+        </w:rPr>
+        <w:t xml:space="preserve"> difference, which </w:t>
+      </w:r>
+      <w:r>
+        <w:rPr>
+          <w:lang w:val="en-US"/>
+        </w:rPr>
+        <w:t xml:space="preserve">had previously </w:t>
+      </w:r>
+      <w:r>
+        <w:rPr>
+          <w:lang w:val="en-US"/>
+        </w:rPr>
+        <w:t xml:space="preserve">resulted in </w:t>
+      </w:r>
+      <w:r>
+        <w:rPr>
+          <w:lang w:val="en-US"/>
+        </w:rPr>
+        <w:t xml:space="preserve">some </w:t>
+      </w:r>
+      <w:r>
+        <w:rPr>
+          <w:lang w:val="en-US"/>
+        </w:rPr>
+        <w:t>fa</w:t>
+      </w:r>
+      <w:r>
+        <w:rPr>
+          <w:lang w:val="en-US"/>
+        </w:rPr>
+        <w:t>lse positives.</w:t>
+      </w:r>
+    </w:p>
+    <w:p>
+      <w:pPr>
+        <w:rPr>
+          <w:lang w:val="en-US"/>
+        </w:rPr>
+      </w:pPr>
+    </w:p>
+    <w:p>
+      <w:pPr>
+        <w:pStyle w:val="Normal"/>
+      </w:pPr>
+      <w:r>
+        <w:drawing>
+          <wp:inline wp14:editId="728B960F" wp14:anchorId="7EE86B5F">
+            <wp:extent cx="5745635" cy="2887159"/>
+            <wp:effectExtent l="0" t="0" r="0" b="0"/>
+            <wp:docPr id="1527926337" name="drawing"/>
+            <wp:cNvGraphicFramePr>
+              <a:graphicFrameLocks noChangeAspect="1"/>
+            </wp:cNvGraphicFramePr>
+            <a:graphic>
+              <a:graphicData xmlns:a="http://schemas.openxmlformats.org/drawingml/2006/main" uri="http://schemas.openxmlformats.org/drawingml/2006/picture">
+                <pic:pic xmlns:pic="http://schemas.openxmlformats.org/drawingml/2006/picture">
+                  <pic:nvPicPr>
+                    <pic:cNvPr id="41087259" name=""/>
+                    <pic:cNvPicPr/>
+                  </pic:nvPicPr>
+                  <pic:blipFill>
+                    <a:blip xmlns:r="http://schemas.openxmlformats.org/officeDocument/2006/relationships" r:embed="rId1951053385">
+                      <a:extLst>
+                        <a:ext uri="{28A0092B-C50C-407E-A947-70E740481C1C}">
+                          <a14:useLocalDpi xmlns:a14="http://schemas.microsoft.com/office/drawing/2010/main"/>
+                        </a:ext>
+                      </a:extLst>
+                    </a:blip>
+                    <a:stretch>
+                      <a:fillRect/>
+                    </a:stretch>
+                  </pic:blipFill>
+                  <pic:spPr>
+                    <a:xfrm rot="0">
+                      <a:off x="0" y="0"/>
+                      <a:ext cx="5745635" cy="2887159"/>
+                    </a:xfrm>
+                    <a:prstGeom prst="rect">
+                      <a:avLst/>
+                    </a:prstGeom>
+                  </pic:spPr>
+                </pic:pic>
+              </a:graphicData>
+            </a:graphic>
+          </wp:inline>
+        </w:drawing>
+      </w:r>
+    </w:p>
+    <w:p>
+      <w:pPr/>
+      <w:r>
+        <w:br w:type="page"/>
+      </w:r>
+    </w:p>
+    <w:p>
+      <w:pPr>
+        <w:pStyle w:val="Normal"/>
+        <w:suppressLineNumbers w:val="0"/>
+        <w:bidi w:val="0"/>
+        <w:spacing w:before="0" w:beforeAutospacing="off" w:after="160" w:afterAutospacing="off" w:line="279" w:lineRule="auto"/>
+        <w:ind/>
+      </w:pPr>
+      <w:r>
+        <w:rPr>
+          <w:b w:val="1"/>
+          <w:bCs w:val="1"/>
+          <w:sz w:val="36"/>
+          <w:szCs w:val="36"/>
+          <w:lang w:val="en-US"/>
+        </w:rPr>
+        <w:t>Discussion and outlook</w:t>
+      </w:r>
+    </w:p>
+    <w:p>
+      <w:pPr>
+        <w:jc w:val="left"/>
+        <w:rPr>
+          <w:lang w:val="en-US"/>
+        </w:rPr>
+      </w:pPr>
+      <w:r>
+        <w:rPr>
+          <w:lang w:val="en-US"/>
+        </w:rPr>
+        <w:t>The biggest issue</w:t>
+      </w:r>
+      <w:r>
+        <w:rPr>
+          <w:lang w:val="en-US"/>
+        </w:rPr>
+        <w:t xml:space="preserve"> with the current application is </w:t>
+      </w:r>
+      <w:r>
+        <w:rPr>
+          <w:lang w:val="en-US"/>
+        </w:rPr>
+        <w:t xml:space="preserve">that </w:t>
+      </w:r>
+      <w:r>
+        <w:rPr>
+          <w:lang w:val="en-US"/>
+        </w:rPr>
+        <w:t xml:space="preserve">the settings are not well suited to all images. </w:t>
+      </w:r>
+      <w:r>
+        <w:rPr>
+          <w:lang w:val="en-US"/>
+        </w:rPr>
+        <w:t>The settings have to be</w:t>
+      </w:r>
+      <w:r>
+        <w:rPr>
+          <w:lang w:val="en-US"/>
+        </w:rPr>
+        <w:t xml:space="preserve"> manually</w:t>
+      </w:r>
+      <w:r>
+        <w:rPr>
+          <w:lang w:val="en-US"/>
+        </w:rPr>
+        <w:t xml:space="preserve"> tweaked </w:t>
+      </w:r>
+      <w:r>
+        <w:rPr>
+          <w:lang w:val="en-US"/>
+        </w:rPr>
+        <w:t xml:space="preserve">between images </w:t>
+      </w:r>
+      <w:r>
+        <w:rPr>
+          <w:lang w:val="en-US"/>
+        </w:rPr>
+        <w:t>to get the application to recognize the dots.</w:t>
+      </w:r>
+      <w:r>
+        <w:rPr>
+          <w:lang w:val="en-US"/>
+        </w:rPr>
+        <w:t xml:space="preserve"> The current plan is to train a neural network to predict the best setting</w:t>
+      </w:r>
+      <w:r>
+        <w:rPr>
+          <w:lang w:val="en-US"/>
+        </w:rPr>
+        <w:t xml:space="preserve"> given some information about the image</w:t>
+      </w:r>
+      <w:r>
+        <w:rPr>
+          <w:lang w:val="en-US"/>
+        </w:rPr>
+        <w:t>. The planned inputs for the neural network will be:</w:t>
+      </w:r>
+    </w:p>
+    <w:p>
+      <w:pPr>
+        <w:pStyle w:val="ListParagraph"/>
+        <w:numPr>
+          <w:ilvl w:val="0"/>
+          <w:numId w:val="4"/>
+        </w:numPr>
+        <w:jc w:val="left"/>
+        <w:rPr>
+          <w:sz w:val="24"/>
+          <w:szCs w:val="24"/>
+          <w:lang w:val="en-US"/>
+        </w:rPr>
+      </w:pPr>
+      <w:r>
+        <w:rPr>
+          <w:sz w:val="24"/>
+          <w:szCs w:val="24"/>
+          <w:lang w:val="en-US"/>
+        </w:rPr>
+        <w:t>Zoom</w:t>
+      </w:r>
+    </w:p>
+    <w:p>
+      <w:pPr>
+        <w:pStyle w:val="ListParagraph"/>
+        <w:numPr>
+          <w:ilvl w:val="0"/>
+          <w:numId w:val="4"/>
+        </w:numPr>
+        <w:jc w:val="left"/>
+        <w:rPr>
+          <w:sz w:val="24"/>
+          <w:szCs w:val="24"/>
+          <w:lang w:val="en-US"/>
+        </w:rPr>
+      </w:pPr>
+      <w:r>
+        <w:rPr>
+          <w:sz w:val="24"/>
+          <w:szCs w:val="24"/>
+          <w:lang w:val="en-US"/>
+        </w:rPr>
+        <w:t>Resolution</w:t>
+      </w:r>
+    </w:p>
+    <w:p>
+      <w:pPr>
+        <w:pStyle w:val="ListParagraph"/>
+        <w:numPr>
+          <w:ilvl w:val="0"/>
+          <w:numId w:val="4"/>
+        </w:numPr>
+        <w:jc w:val="left"/>
+        <w:rPr>
+          <w:sz w:val="24"/>
+          <w:szCs w:val="24"/>
+          <w:lang w:val="en-US"/>
+        </w:rPr>
+      </w:pPr>
+      <w:r>
+        <w:rPr>
+          <w:sz w:val="24"/>
+          <w:szCs w:val="24"/>
+          <w:lang w:val="en-US"/>
+        </w:rPr>
+        <w:t xml:space="preserve">Average </w:t>
+      </w:r>
+      <w:r>
+        <w:rPr>
+          <w:sz w:val="24"/>
+          <w:szCs w:val="24"/>
+          <w:lang w:val="en-US"/>
+        </w:rPr>
+        <w:t>colour</w:t>
+      </w:r>
+      <w:r>
+        <w:rPr>
+          <w:sz w:val="24"/>
+          <w:szCs w:val="24"/>
+          <w:lang w:val="en-US"/>
+        </w:rPr>
+        <w:t>/gr</w:t>
+      </w:r>
+      <w:r>
+        <w:rPr>
+          <w:sz w:val="24"/>
+          <w:szCs w:val="24"/>
+          <w:lang w:val="en-US"/>
+        </w:rPr>
+        <w:t>e</w:t>
+      </w:r>
+      <w:r>
+        <w:rPr>
+          <w:sz w:val="24"/>
+          <w:szCs w:val="24"/>
+          <w:lang w:val="en-US"/>
+        </w:rPr>
+        <w:t>y value of image</w:t>
+      </w:r>
+    </w:p>
+    <w:p>
+      <w:pPr>
+        <w:pStyle w:val="ListParagraph"/>
+        <w:numPr>
+          <w:ilvl w:val="0"/>
+          <w:numId w:val="4"/>
+        </w:numPr>
+        <w:jc w:val="left"/>
+        <w:rPr>
+          <w:sz w:val="24"/>
+          <w:szCs w:val="24"/>
+          <w:lang w:val="en-US"/>
+        </w:rPr>
+      </w:pPr>
+      <w:r>
+        <w:rPr>
+          <w:sz w:val="24"/>
+          <w:szCs w:val="24"/>
+          <w:lang w:val="en-US"/>
+        </w:rPr>
+        <w:t>Most common gr</w:t>
+      </w:r>
+      <w:r>
+        <w:rPr>
+          <w:sz w:val="24"/>
+          <w:szCs w:val="24"/>
+          <w:lang w:val="en-US"/>
+        </w:rPr>
+        <w:t>e</w:t>
+      </w:r>
+      <w:r>
+        <w:rPr>
+          <w:sz w:val="24"/>
+          <w:szCs w:val="24"/>
+          <w:lang w:val="en-US"/>
+        </w:rPr>
+        <w:t>y values in image (spikes in amount of that shade)</w:t>
+      </w:r>
+    </w:p>
+    <w:p>
+      <w:pPr>
+        <w:pStyle w:val="Normal"/>
+        <w:ind w:left="0"/>
+        <w:jc w:val="left"/>
+        <w:rPr>
+          <w:sz w:val="24"/>
+          <w:szCs w:val="24"/>
+          <w:lang w:val="en-US"/>
+        </w:rPr>
+      </w:pPr>
+      <w:r>
+        <w:rPr>
+          <w:sz w:val="24"/>
+          <w:szCs w:val="24"/>
+          <w:lang w:val="en-US"/>
+        </w:rPr>
+        <w:t>The settings that we hope the network will be able to predict are:</w:t>
+      </w:r>
+    </w:p>
+    <w:p>
+      <w:pPr>
+        <w:pStyle w:val="ListParagraph"/>
+        <w:numPr>
+          <w:ilvl w:val="0"/>
+          <w:numId w:val="3"/>
+        </w:numPr>
+        <w:jc w:val="left"/>
+        <w:rPr>
+          <w:sz w:val="24"/>
+          <w:szCs w:val="24"/>
+          <w:lang w:val="en-US"/>
+        </w:rPr>
+      </w:pPr>
+      <w:r>
+        <w:rPr>
+          <w:sz w:val="24"/>
+          <w:szCs w:val="24"/>
+          <w:lang w:val="en-US"/>
+        </w:rPr>
+        <w:t>A threshold value for finding the cell</w:t>
+      </w:r>
+    </w:p>
+    <w:p>
+      <w:pPr>
+        <w:pStyle w:val="ListParagraph"/>
+        <w:numPr>
+          <w:ilvl w:val="0"/>
+          <w:numId w:val="3"/>
+        </w:numPr>
+        <w:jc w:val="left"/>
+        <w:rPr>
+          <w:sz w:val="24"/>
+          <w:szCs w:val="24"/>
+          <w:lang w:val="en-US"/>
+        </w:rPr>
+      </w:pPr>
+      <w:r>
+        <w:rPr>
+          <w:sz w:val="24"/>
+          <w:szCs w:val="24"/>
+          <w:lang w:val="en-US"/>
+        </w:rPr>
+        <w:t>The size of the smallest gold nanoparticle</w:t>
+      </w:r>
+    </w:p>
+    <w:p>
+      <w:pPr>
+        <w:pStyle w:val="ListParagraph"/>
+        <w:numPr>
+          <w:ilvl w:val="0"/>
+          <w:numId w:val="3"/>
+        </w:numPr>
+        <w:jc w:val="left"/>
+        <w:rPr>
+          <w:sz w:val="24"/>
+          <w:szCs w:val="24"/>
+          <w:lang w:val="en-US"/>
+        </w:rPr>
+      </w:pPr>
+      <w:r>
+        <w:rPr>
+          <w:sz w:val="24"/>
+          <w:szCs w:val="24"/>
+          <w:lang w:val="en-US"/>
+        </w:rPr>
+        <w:t>Settings for the adaptive threshold</w:t>
+      </w:r>
+    </w:p>
+    <w:p>
+      <w:pPr>
+        <w:pStyle w:val="ListParagraph"/>
+        <w:numPr>
+          <w:ilvl w:val="0"/>
+          <w:numId w:val="3"/>
+        </w:numPr>
+        <w:jc w:val="left"/>
+        <w:rPr>
+          <w:sz w:val="24"/>
+          <w:szCs w:val="24"/>
+          <w:lang w:val="en-US"/>
+        </w:rPr>
+      </w:pPr>
+      <w:r>
+        <w:rPr>
+          <w:sz w:val="24"/>
+          <w:szCs w:val="24"/>
+          <w:lang w:val="en-US"/>
+        </w:rPr>
+        <w:t>Values for the thresholding and blurring for finding the particles</w:t>
+      </w:r>
+    </w:p>
+    <w:p>
+      <w:pPr>
+        <w:pStyle w:val="Normal"/>
+        <w:ind w:left="0"/>
+        <w:jc w:val="left"/>
+        <w:rPr>
+          <w:sz w:val="24"/>
+          <w:szCs w:val="24"/>
+          <w:lang w:val="en-US"/>
+        </w:rPr>
+      </w:pPr>
+      <w:r>
+        <w:rPr>
+          <w:sz w:val="24"/>
+          <w:szCs w:val="24"/>
+          <w:lang w:val="en-US"/>
+        </w:rPr>
+        <w:t>I’m</w:t>
+      </w:r>
+      <w:r>
+        <w:rPr>
+          <w:sz w:val="24"/>
+          <w:szCs w:val="24"/>
+          <w:lang w:val="en-US"/>
+        </w:rPr>
+        <w:t xml:space="preserve"> not sure the neural network will be able to predict these settings from the </w:t>
+      </w:r>
+      <w:r>
+        <w:rPr>
+          <w:sz w:val="24"/>
+          <w:szCs w:val="24"/>
+          <w:lang w:val="en-US"/>
+        </w:rPr>
+        <w:t>relatively simple</w:t>
+      </w:r>
+      <w:r>
+        <w:rPr>
+          <w:sz w:val="24"/>
+          <w:szCs w:val="24"/>
+          <w:lang w:val="en-US"/>
+        </w:rPr>
+        <w:t xml:space="preserve"> inputs. If this is not the case, the model </w:t>
+      </w:r>
+      <w:r>
+        <w:rPr>
+          <w:sz w:val="24"/>
+          <w:szCs w:val="24"/>
+          <w:lang w:val="en-US"/>
+        </w:rPr>
+        <w:t xml:space="preserve">will either have the image itself as input, resulting in a much slower application. Or we will have to </w:t>
+      </w:r>
+      <w:r>
+        <w:rPr>
+          <w:sz w:val="24"/>
+          <w:szCs w:val="24"/>
+          <w:lang w:val="en-US"/>
+        </w:rPr>
+        <w:t>attempt</w:t>
+      </w:r>
+      <w:r>
+        <w:rPr>
+          <w:sz w:val="24"/>
+          <w:szCs w:val="24"/>
+          <w:lang w:val="en-US"/>
+        </w:rPr>
+        <w:t xml:space="preserve"> make formulas </w:t>
+      </w:r>
+      <w:r>
+        <w:rPr>
+          <w:sz w:val="24"/>
+          <w:szCs w:val="24"/>
+          <w:lang w:val="en-US"/>
+        </w:rPr>
+        <w:t>that decide the settings, which we have not been able to achieve up until now.</w:t>
+      </w:r>
+    </w:p>
+    <w:p>
+      <w:pPr>
+        <w:pStyle w:val="Normal"/>
+        <w:ind w:left="0"/>
+        <w:jc w:val="left"/>
+        <w:rPr>
+          <w:sz w:val="24"/>
+          <w:szCs w:val="24"/>
+          <w:lang w:val="en-US"/>
+        </w:rPr>
+      </w:pPr>
+      <w:r>
+        <w:rPr>
+          <w:sz w:val="24"/>
+          <w:szCs w:val="24"/>
+          <w:lang w:val="en-US"/>
+        </w:rPr>
+        <w:t xml:space="preserve">The next big step in the development of the application will be the front-end. </w:t>
+      </w:r>
+      <w:r>
+        <w:rPr>
+          <w:sz w:val="24"/>
+          <w:szCs w:val="24"/>
+          <w:lang w:val="en-US"/>
+        </w:rPr>
+        <w:t>It’s</w:t>
+      </w:r>
+      <w:r>
+        <w:rPr>
+          <w:sz w:val="24"/>
+          <w:szCs w:val="24"/>
+          <w:lang w:val="en-US"/>
+        </w:rPr>
+        <w:t xml:space="preserve"> a new step in the development of the application, so current prog</w:t>
+      </w:r>
+      <w:r>
+        <w:rPr>
+          <w:sz w:val="24"/>
+          <w:szCs w:val="24"/>
+          <w:lang w:val="en-US"/>
+        </w:rPr>
+        <w:t>r</w:t>
+      </w:r>
+      <w:r>
+        <w:rPr>
+          <w:sz w:val="24"/>
+          <w:szCs w:val="24"/>
+          <w:lang w:val="en-US"/>
+        </w:rPr>
+        <w:t xml:space="preserve">ess </w:t>
+      </w:r>
+      <w:r>
+        <w:rPr>
+          <w:sz w:val="24"/>
+          <w:szCs w:val="24"/>
+          <w:lang w:val="en-US"/>
+        </w:rPr>
+        <w:t>is not that far.</w:t>
+      </w:r>
+    </w:p>
+    <w:p>
+      <w:pPr>
+        <w:jc w:val="left"/>
+        <w:rPr>
+          <w:lang w:val="en-US"/>
+        </w:rPr>
+      </w:pPr>
+      <w:r>
+        <w:rPr>
+          <w:lang w:val="en-US"/>
+        </w:rPr>
+        <w:t>A minor issue we are yet to fix is that s</w:t>
+      </w:r>
+      <w:r>
+        <w:rPr>
+          <w:lang w:val="en-US"/>
+        </w:rPr>
+        <w:t xml:space="preserve">ome dots in </w:t>
+      </w:r>
+      <w:r>
+        <w:rPr>
+          <w:lang w:val="en-US"/>
+        </w:rPr>
+        <w:t xml:space="preserve">the </w:t>
+      </w:r>
+      <w:r>
+        <w:rPr>
+          <w:lang w:val="en-US"/>
+        </w:rPr>
+        <w:t xml:space="preserve">darker areas </w:t>
+      </w:r>
+      <w:r>
+        <w:rPr>
+          <w:lang w:val="en-US"/>
+        </w:rPr>
+        <w:t xml:space="preserve">of the cell </w:t>
+      </w:r>
+      <w:r>
+        <w:rPr>
+          <w:lang w:val="en-US"/>
+        </w:rPr>
+        <w:t xml:space="preserve">are </w:t>
+      </w:r>
+      <w:r>
+        <w:rPr>
+          <w:lang w:val="en-US"/>
+        </w:rPr>
+        <w:t xml:space="preserve">failing the circularity test. </w:t>
+      </w:r>
+      <w:r>
+        <w:rPr>
+          <w:lang w:val="en-US"/>
+        </w:rPr>
+        <w:t xml:space="preserve">A </w:t>
+      </w:r>
+      <w:r>
+        <w:rPr>
+          <w:lang w:val="en-US"/>
+        </w:rPr>
+        <w:t>possible solution</w:t>
+      </w:r>
+      <w:r>
+        <w:rPr>
+          <w:lang w:val="en-US"/>
+        </w:rPr>
+        <w:t xml:space="preserve"> is to</w:t>
+      </w:r>
+      <w:r>
+        <w:rPr>
+          <w:lang w:val="en-US"/>
+        </w:rPr>
+        <w:t xml:space="preserve"> detect the surrounding </w:t>
+      </w:r>
+      <w:r>
+        <w:rPr>
+          <w:lang w:val="en-US"/>
+        </w:rPr>
+        <w:t>areas'</w:t>
+      </w:r>
+      <w:r>
+        <w:rPr>
+          <w:lang w:val="en-US"/>
+        </w:rPr>
+        <w:t xml:space="preserve"> </w:t>
+      </w:r>
+      <w:r>
+        <w:rPr>
+          <w:lang w:val="en-US"/>
+        </w:rPr>
+        <w:t>greyness and</w:t>
+      </w:r>
+      <w:r>
+        <w:rPr>
+          <w:lang w:val="en-US"/>
+        </w:rPr>
+        <w:t xml:space="preserve"> make circularity less important based on its result.</w:t>
+      </w:r>
+    </w:p>
+    <w:p>
+      <w:pPr>
+        <w:jc w:val="left"/>
+        <w:rPr>
+          <w:lang w:val="en-US"/>
+        </w:rPr>
+      </w:pPr>
+    </w:p>
+    <w:p>
+      <w:pPr>
+        <w:pStyle w:val="Normal"/>
+        <w:ind w:left="0"/>
+        <w:jc w:val="left"/>
+        <w:rPr>
+          <w:sz w:val="24"/>
+          <w:szCs w:val="24"/>
+          <w:lang w:val="en-US"/>
+        </w:rPr>
+      </w:pPr>
+      <w:r>
+        <w:rPr>
+          <w:sz w:val="24"/>
+          <w:szCs w:val="24"/>
+          <w:lang w:val="en-US"/>
+        </w:rPr>
+        <w:t>Collaboration with the client has</w:t>
+      </w:r>
+      <w:r>
+        <w:rPr>
+          <w:sz w:val="24"/>
+          <w:szCs w:val="24"/>
+          <w:lang w:val="en-US"/>
+        </w:rPr>
+        <w:t xml:space="preserve"> only happened at the start of the project. Currently we are </w:t>
+      </w:r>
+      <w:r>
+        <w:rPr>
+          <w:sz w:val="24"/>
+          <w:szCs w:val="24"/>
+          <w:lang w:val="en-US"/>
+        </w:rPr>
+        <w:t>attempting</w:t>
+      </w:r>
+      <w:r>
+        <w:rPr>
+          <w:sz w:val="24"/>
+          <w:szCs w:val="24"/>
+          <w:lang w:val="en-US"/>
+        </w:rPr>
+        <w:t xml:space="preserve"> to plan </w:t>
+      </w:r>
+      <w:r>
+        <w:rPr>
+          <w:sz w:val="24"/>
+          <w:szCs w:val="24"/>
+          <w:lang w:val="en-US"/>
+        </w:rPr>
+        <w:t>the next</w:t>
+      </w:r>
+      <w:r>
+        <w:rPr>
+          <w:sz w:val="24"/>
+          <w:szCs w:val="24"/>
+          <w:lang w:val="en-US"/>
+        </w:rPr>
+        <w:t xml:space="preserve"> meeting</w:t>
+      </w:r>
+      <w:r>
+        <w:rPr>
+          <w:sz w:val="24"/>
+          <w:szCs w:val="24"/>
+          <w:lang w:val="en-US"/>
+        </w:rPr>
+        <w:t>. We want to</w:t>
+      </w:r>
+      <w:r>
+        <w:rPr>
+          <w:sz w:val="24"/>
+          <w:szCs w:val="24"/>
+          <w:lang w:val="en-US"/>
+        </w:rPr>
+        <w:t xml:space="preserve"> share our c</w:t>
+      </w:r>
+      <w:r>
+        <w:rPr>
+          <w:sz w:val="24"/>
+          <w:szCs w:val="24"/>
+          <w:lang w:val="en-US"/>
+        </w:rPr>
+        <w:t xml:space="preserve">urrent </w:t>
+      </w:r>
+      <w:r>
+        <w:rPr>
+          <w:sz w:val="24"/>
+          <w:szCs w:val="24"/>
+          <w:lang w:val="en-US"/>
+        </w:rPr>
+        <w:t>progress and</w:t>
+      </w:r>
+      <w:r>
+        <w:rPr>
+          <w:sz w:val="24"/>
+          <w:szCs w:val="24"/>
+          <w:lang w:val="en-US"/>
+        </w:rPr>
+        <w:t xml:space="preserve"> decide together on </w:t>
+      </w:r>
+      <w:r>
+        <w:rPr>
+          <w:sz w:val="24"/>
+          <w:szCs w:val="24"/>
+          <w:lang w:val="en-US"/>
+        </w:rPr>
+        <w:t>how to move forwards with the next steps of development.</w:t>
+      </w:r>
+    </w:p>
+    <w:p>
+      <w:pPr>
+        <w:jc w:val="left"/>
+        <w:rPr>
           <w:lang w:val="en-US"/>
         </w:rPr>
       </w:pPr>
@@ -1311,6 +2450,444 @@
     </w:sectPr>
   </w:body>
 </w:document>
+</file>
+
+<file path=word/numbering.xml><?xml version="1.0" encoding="utf-8"?>
+<w:numbering xmlns:w="http://schemas.openxmlformats.org/wordprocessingml/2006/main">
+  <w:abstractNum xmlns:w="http://schemas.openxmlformats.org/wordprocessingml/2006/main" w:abstractNumId="4">
+    <w:nsid w:val="5f70263"/>
+    <w:multiLevelType xmlns:w="http://schemas.openxmlformats.org/wordprocessingml/2006/main" w:val="hybridMultilevel"/>
+    <w:lvl xmlns:w="http://schemas.openxmlformats.org/wordprocessingml/2006/main" w:ilvl="0">
+      <w:start w:val="1"/>
+      <w:numFmt w:val="bullet"/>
+      <w:lvlText w:val=""/>
+      <w:lvlJc w:val="left"/>
+      <w:pPr>
+        <w:ind w:left="720" w:hanging="360"/>
+      </w:pPr>
+      <w:rPr>
+        <w:rFonts w:hint="default" w:ascii="Symbol" w:hAnsi="Symbol"/>
+      </w:rPr>
+    </w:lvl>
+    <w:lvl xmlns:w="http://schemas.openxmlformats.org/wordprocessingml/2006/main" w:ilvl="1">
+      <w:start w:val="1"/>
+      <w:numFmt w:val="bullet"/>
+      <w:lvlText w:val="o"/>
+      <w:lvlJc w:val="left"/>
+      <w:pPr>
+        <w:ind w:left="1440" w:hanging="360"/>
+      </w:pPr>
+      <w:rPr>
+        <w:rFonts w:hint="default" w:ascii="Courier New" w:hAnsi="Courier New"/>
+      </w:rPr>
+    </w:lvl>
+    <w:lvl xmlns:w="http://schemas.openxmlformats.org/wordprocessingml/2006/main" w:ilvl="2">
+      <w:start w:val="1"/>
+      <w:numFmt w:val="bullet"/>
+      <w:lvlText w:val=""/>
+      <w:lvlJc w:val="left"/>
+      <w:pPr>
+        <w:ind w:left="2160" w:hanging="360"/>
+      </w:pPr>
+      <w:rPr>
+        <w:rFonts w:hint="default" w:ascii="Wingdings" w:hAnsi="Wingdings"/>
+      </w:rPr>
+    </w:lvl>
+    <w:lvl xmlns:w="http://schemas.openxmlformats.org/wordprocessingml/2006/main" w:ilvl="3">
+      <w:start w:val="1"/>
+      <w:numFmt w:val="bullet"/>
+      <w:lvlText w:val=""/>
+      <w:lvlJc w:val="left"/>
+      <w:pPr>
+        <w:ind w:left="2880" w:hanging="360"/>
+      </w:pPr>
+      <w:rPr>
+        <w:rFonts w:hint="default" w:ascii="Symbol" w:hAnsi="Symbol"/>
+      </w:rPr>
+    </w:lvl>
+    <w:lvl xmlns:w="http://schemas.openxmlformats.org/wordprocessingml/2006/main" w:ilvl="4">
+      <w:start w:val="1"/>
+      <w:numFmt w:val="bullet"/>
+      <w:lvlText w:val="o"/>
+      <w:lvlJc w:val="left"/>
+      <w:pPr>
+        <w:ind w:left="3600" w:hanging="360"/>
+      </w:pPr>
+      <w:rPr>
+        <w:rFonts w:hint="default" w:ascii="Courier New" w:hAnsi="Courier New"/>
+      </w:rPr>
+    </w:lvl>
+    <w:lvl xmlns:w="http://schemas.openxmlformats.org/wordprocessingml/2006/main" w:ilvl="5">
+      <w:start w:val="1"/>
+      <w:numFmt w:val="bullet"/>
+      <w:lvlText w:val=""/>
+      <w:lvlJc w:val="left"/>
+      <w:pPr>
+        <w:ind w:left="4320" w:hanging="360"/>
+      </w:pPr>
+      <w:rPr>
+        <w:rFonts w:hint="default" w:ascii="Wingdings" w:hAnsi="Wingdings"/>
+      </w:rPr>
+    </w:lvl>
+    <w:lvl xmlns:w="http://schemas.openxmlformats.org/wordprocessingml/2006/main" w:ilvl="6">
+      <w:start w:val="1"/>
+      <w:numFmt w:val="bullet"/>
+      <w:lvlText w:val=""/>
+      <w:lvlJc w:val="left"/>
+      <w:pPr>
+        <w:ind w:left="5040" w:hanging="360"/>
+      </w:pPr>
+      <w:rPr>
+        <w:rFonts w:hint="default" w:ascii="Symbol" w:hAnsi="Symbol"/>
+      </w:rPr>
+    </w:lvl>
+    <w:lvl xmlns:w="http://schemas.openxmlformats.org/wordprocessingml/2006/main" w:ilvl="7">
+      <w:start w:val="1"/>
+      <w:numFmt w:val="bullet"/>
+      <w:lvlText w:val="o"/>
+      <w:lvlJc w:val="left"/>
+      <w:pPr>
+        <w:ind w:left="5760" w:hanging="360"/>
+      </w:pPr>
+      <w:rPr>
+        <w:rFonts w:hint="default" w:ascii="Courier New" w:hAnsi="Courier New"/>
+      </w:rPr>
+    </w:lvl>
+    <w:lvl xmlns:w="http://schemas.openxmlformats.org/wordprocessingml/2006/main" w:ilvl="8">
+      <w:start w:val="1"/>
+      <w:numFmt w:val="bullet"/>
+      <w:lvlText w:val=""/>
+      <w:lvlJc w:val="left"/>
+      <w:pPr>
+        <w:ind w:left="6480" w:hanging="360"/>
+      </w:pPr>
+      <w:rPr>
+        <w:rFonts w:hint="default" w:ascii="Wingdings" w:hAnsi="Wingdings"/>
+      </w:rPr>
+    </w:lvl>
+  </w:abstractNum>
+  <w:abstractNum xmlns:w="http://schemas.openxmlformats.org/wordprocessingml/2006/main" w:abstractNumId="3">
+    <w:nsid w:val="664c2a69"/>
+    <w:multiLevelType xmlns:w="http://schemas.openxmlformats.org/wordprocessingml/2006/main" w:val="hybridMultilevel"/>
+    <w:lvl xmlns:w="http://schemas.openxmlformats.org/wordprocessingml/2006/main" w:ilvl="0">
+      <w:start w:val="1"/>
+      <w:numFmt w:val="bullet"/>
+      <w:lvlText w:val=""/>
+      <w:lvlJc w:val="left"/>
+      <w:pPr>
+        <w:ind w:left="720" w:hanging="360"/>
+      </w:pPr>
+      <w:rPr>
+        <w:rFonts w:hint="default" w:ascii="Symbol" w:hAnsi="Symbol"/>
+      </w:rPr>
+    </w:lvl>
+    <w:lvl xmlns:w="http://schemas.openxmlformats.org/wordprocessingml/2006/main" w:ilvl="1">
+      <w:start w:val="1"/>
+      <w:numFmt w:val="bullet"/>
+      <w:lvlText w:val="o"/>
+      <w:lvlJc w:val="left"/>
+      <w:pPr>
+        <w:ind w:left="1440" w:hanging="360"/>
+      </w:pPr>
+      <w:rPr>
+        <w:rFonts w:hint="default" w:ascii="Courier New" w:hAnsi="Courier New"/>
+      </w:rPr>
+    </w:lvl>
+    <w:lvl xmlns:w="http://schemas.openxmlformats.org/wordprocessingml/2006/main" w:ilvl="2">
+      <w:start w:val="1"/>
+      <w:numFmt w:val="bullet"/>
+      <w:lvlText w:val=""/>
+      <w:lvlJc w:val="left"/>
+      <w:pPr>
+        <w:ind w:left="2160" w:hanging="360"/>
+      </w:pPr>
+      <w:rPr>
+        <w:rFonts w:hint="default" w:ascii="Wingdings" w:hAnsi="Wingdings"/>
+      </w:rPr>
+    </w:lvl>
+    <w:lvl xmlns:w="http://schemas.openxmlformats.org/wordprocessingml/2006/main" w:ilvl="3">
+      <w:start w:val="1"/>
+      <w:numFmt w:val="bullet"/>
+      <w:lvlText w:val=""/>
+      <w:lvlJc w:val="left"/>
+      <w:pPr>
+        <w:ind w:left="2880" w:hanging="360"/>
+      </w:pPr>
+      <w:rPr>
+        <w:rFonts w:hint="default" w:ascii="Symbol" w:hAnsi="Symbol"/>
+      </w:rPr>
+    </w:lvl>
+    <w:lvl xmlns:w="http://schemas.openxmlformats.org/wordprocessingml/2006/main" w:ilvl="4">
+      <w:start w:val="1"/>
+      <w:numFmt w:val="bullet"/>
+      <w:lvlText w:val="o"/>
+      <w:lvlJc w:val="left"/>
+      <w:pPr>
+        <w:ind w:left="3600" w:hanging="360"/>
+      </w:pPr>
+      <w:rPr>
+        <w:rFonts w:hint="default" w:ascii="Courier New" w:hAnsi="Courier New"/>
+      </w:rPr>
+    </w:lvl>
+    <w:lvl xmlns:w="http://schemas.openxmlformats.org/wordprocessingml/2006/main" w:ilvl="5">
+      <w:start w:val="1"/>
+      <w:numFmt w:val="bullet"/>
+      <w:lvlText w:val=""/>
+      <w:lvlJc w:val="left"/>
+      <w:pPr>
+        <w:ind w:left="4320" w:hanging="360"/>
+      </w:pPr>
+      <w:rPr>
+        <w:rFonts w:hint="default" w:ascii="Wingdings" w:hAnsi="Wingdings"/>
+      </w:rPr>
+    </w:lvl>
+    <w:lvl xmlns:w="http://schemas.openxmlformats.org/wordprocessingml/2006/main" w:ilvl="6">
+      <w:start w:val="1"/>
+      <w:numFmt w:val="bullet"/>
+      <w:lvlText w:val=""/>
+      <w:lvlJc w:val="left"/>
+      <w:pPr>
+        <w:ind w:left="5040" w:hanging="360"/>
+      </w:pPr>
+      <w:rPr>
+        <w:rFonts w:hint="default" w:ascii="Symbol" w:hAnsi="Symbol"/>
+      </w:rPr>
+    </w:lvl>
+    <w:lvl xmlns:w="http://schemas.openxmlformats.org/wordprocessingml/2006/main" w:ilvl="7">
+      <w:start w:val="1"/>
+      <w:numFmt w:val="bullet"/>
+      <w:lvlText w:val="o"/>
+      <w:lvlJc w:val="left"/>
+      <w:pPr>
+        <w:ind w:left="5760" w:hanging="360"/>
+      </w:pPr>
+      <w:rPr>
+        <w:rFonts w:hint="default" w:ascii="Courier New" w:hAnsi="Courier New"/>
+      </w:rPr>
+    </w:lvl>
+    <w:lvl xmlns:w="http://schemas.openxmlformats.org/wordprocessingml/2006/main" w:ilvl="8">
+      <w:start w:val="1"/>
+      <w:numFmt w:val="bullet"/>
+      <w:lvlText w:val=""/>
+      <w:lvlJc w:val="left"/>
+      <w:pPr>
+        <w:ind w:left="6480" w:hanging="360"/>
+      </w:pPr>
+      <w:rPr>
+        <w:rFonts w:hint="default" w:ascii="Wingdings" w:hAnsi="Wingdings"/>
+      </w:rPr>
+    </w:lvl>
+  </w:abstractNum>
+  <w:abstractNum xmlns:w="http://schemas.openxmlformats.org/wordprocessingml/2006/main" w:abstractNumId="2">
+    <w:nsid w:val="1bc46347"/>
+    <w:multiLevelType xmlns:w="http://schemas.openxmlformats.org/wordprocessingml/2006/main" w:val="hybridMultilevel"/>
+    <w:lvl xmlns:w="http://schemas.openxmlformats.org/wordprocessingml/2006/main" w:ilvl="0">
+      <w:start w:val="1"/>
+      <w:numFmt w:val="bullet"/>
+      <w:lvlText w:val=""/>
+      <w:lvlJc w:val="left"/>
+      <w:pPr>
+        <w:ind w:left="720" w:hanging="360"/>
+      </w:pPr>
+      <w:rPr>
+        <w:rFonts w:hint="default" w:ascii="Symbol" w:hAnsi="Symbol"/>
+      </w:rPr>
+    </w:lvl>
+    <w:lvl xmlns:w="http://schemas.openxmlformats.org/wordprocessingml/2006/main" w:ilvl="1">
+      <w:start w:val="1"/>
+      <w:numFmt w:val="bullet"/>
+      <w:lvlText w:val="o"/>
+      <w:lvlJc w:val="left"/>
+      <w:pPr>
+        <w:ind w:left="1440" w:hanging="360"/>
+      </w:pPr>
+      <w:rPr>
+        <w:rFonts w:hint="default" w:ascii="Courier New" w:hAnsi="Courier New"/>
+      </w:rPr>
+    </w:lvl>
+    <w:lvl xmlns:w="http://schemas.openxmlformats.org/wordprocessingml/2006/main" w:ilvl="2">
+      <w:start w:val="1"/>
+      <w:numFmt w:val="bullet"/>
+      <w:lvlText w:val=""/>
+      <w:lvlJc w:val="left"/>
+      <w:pPr>
+        <w:ind w:left="2160" w:hanging="360"/>
+      </w:pPr>
+      <w:rPr>
+        <w:rFonts w:hint="default" w:ascii="Wingdings" w:hAnsi="Wingdings"/>
+      </w:rPr>
+    </w:lvl>
+    <w:lvl xmlns:w="http://schemas.openxmlformats.org/wordprocessingml/2006/main" w:ilvl="3">
+      <w:start w:val="1"/>
+      <w:numFmt w:val="bullet"/>
+      <w:lvlText w:val=""/>
+      <w:lvlJc w:val="left"/>
+      <w:pPr>
+        <w:ind w:left="2880" w:hanging="360"/>
+      </w:pPr>
+      <w:rPr>
+        <w:rFonts w:hint="default" w:ascii="Symbol" w:hAnsi="Symbol"/>
+      </w:rPr>
+    </w:lvl>
+    <w:lvl xmlns:w="http://schemas.openxmlformats.org/wordprocessingml/2006/main" w:ilvl="4">
+      <w:start w:val="1"/>
+      <w:numFmt w:val="bullet"/>
+      <w:lvlText w:val="o"/>
+      <w:lvlJc w:val="left"/>
+      <w:pPr>
+        <w:ind w:left="3600" w:hanging="360"/>
+      </w:pPr>
+      <w:rPr>
+        <w:rFonts w:hint="default" w:ascii="Courier New" w:hAnsi="Courier New"/>
+      </w:rPr>
+    </w:lvl>
+    <w:lvl xmlns:w="http://schemas.openxmlformats.org/wordprocessingml/2006/main" w:ilvl="5">
+      <w:start w:val="1"/>
+      <w:numFmt w:val="bullet"/>
+      <w:lvlText w:val=""/>
+      <w:lvlJc w:val="left"/>
+      <w:pPr>
+        <w:ind w:left="4320" w:hanging="360"/>
+      </w:pPr>
+      <w:rPr>
+        <w:rFonts w:hint="default" w:ascii="Wingdings" w:hAnsi="Wingdings"/>
+      </w:rPr>
+    </w:lvl>
+    <w:lvl xmlns:w="http://schemas.openxmlformats.org/wordprocessingml/2006/main" w:ilvl="6">
+      <w:start w:val="1"/>
+      <w:numFmt w:val="bullet"/>
+      <w:lvlText w:val=""/>
+      <w:lvlJc w:val="left"/>
+      <w:pPr>
+        <w:ind w:left="5040" w:hanging="360"/>
+      </w:pPr>
+      <w:rPr>
+        <w:rFonts w:hint="default" w:ascii="Symbol" w:hAnsi="Symbol"/>
+      </w:rPr>
+    </w:lvl>
+    <w:lvl xmlns:w="http://schemas.openxmlformats.org/wordprocessingml/2006/main" w:ilvl="7">
+      <w:start w:val="1"/>
+      <w:numFmt w:val="bullet"/>
+      <w:lvlText w:val="o"/>
+      <w:lvlJc w:val="left"/>
+      <w:pPr>
+        <w:ind w:left="5760" w:hanging="360"/>
+      </w:pPr>
+      <w:rPr>
+        <w:rFonts w:hint="default" w:ascii="Courier New" w:hAnsi="Courier New"/>
+      </w:rPr>
+    </w:lvl>
+    <w:lvl xmlns:w="http://schemas.openxmlformats.org/wordprocessingml/2006/main" w:ilvl="8">
+      <w:start w:val="1"/>
+      <w:numFmt w:val="bullet"/>
+      <w:lvlText w:val=""/>
+      <w:lvlJc w:val="left"/>
+      <w:pPr>
+        <w:ind w:left="6480" w:hanging="360"/>
+      </w:pPr>
+      <w:rPr>
+        <w:rFonts w:hint="default" w:ascii="Wingdings" w:hAnsi="Wingdings"/>
+      </w:rPr>
+    </w:lvl>
+  </w:abstractNum>
+  <w:abstractNum xmlns:w="http://schemas.openxmlformats.org/wordprocessingml/2006/main" w:abstractNumId="1">
+    <w:nsid w:val="738e219b"/>
+    <w:multiLevelType xmlns:w="http://schemas.openxmlformats.org/wordprocessingml/2006/main" w:val="multilevel"/>
+    <w:lvl xmlns:w="http://schemas.openxmlformats.org/wordprocessingml/2006/main" w:ilvl="0">
+      <w:start w:val="1"/>
+      <w:numFmt w:val="decimal"/>
+      <w:lvlText w:val="%1."/>
+      <w:lvlJc w:val="left"/>
+      <w:pPr>
+        <w:ind w:left="720" w:hanging="360"/>
+      </w:pPr>
+    </w:lvl>
+    <w:lvl xmlns:w="http://schemas.openxmlformats.org/wordprocessingml/2006/main" w:ilvl="1">
+      <w:start w:val="1"/>
+      <w:numFmt w:val="decimal"/>
+      <w:lvlText w:val="%1.%2."/>
+      <w:lvlJc w:val="left"/>
+      <w:pPr>
+        <w:ind w:left="1440" w:hanging="360"/>
+      </w:pPr>
+    </w:lvl>
+    <w:lvl xmlns:w="http://schemas.openxmlformats.org/wordprocessingml/2006/main" w:ilvl="2">
+      <w:start w:val="1"/>
+      <w:numFmt w:val="decimal"/>
+      <w:lvlText w:val="%1.%2.%3."/>
+      <w:lvlJc w:val="left"/>
+      <w:pPr>
+        <w:ind w:left="2160" w:hanging="180"/>
+      </w:pPr>
+    </w:lvl>
+    <w:lvl xmlns:w="http://schemas.openxmlformats.org/wordprocessingml/2006/main" w:ilvl="3">
+      <w:start w:val="1"/>
+      <w:numFmt w:val="decimal"/>
+      <w:lvlText w:val="%1.%2.%3.%4."/>
+      <w:lvlJc w:val="left"/>
+      <w:pPr>
+        <w:ind w:left="2880" w:hanging="360"/>
+      </w:pPr>
+    </w:lvl>
+    <w:lvl xmlns:w="http://schemas.openxmlformats.org/wordprocessingml/2006/main" w:ilvl="4">
+      <w:start w:val="1"/>
+      <w:numFmt w:val="decimal"/>
+      <w:lvlText w:val="%1.%2.%3.%4.%5."/>
+      <w:lvlJc w:val="left"/>
+      <w:pPr>
+        <w:ind w:left="3600" w:hanging="360"/>
+      </w:pPr>
+    </w:lvl>
+    <w:lvl xmlns:w="http://schemas.openxmlformats.org/wordprocessingml/2006/main" w:ilvl="5">
+      <w:start w:val="1"/>
+      <w:numFmt w:val="decimal"/>
+      <w:lvlText w:val="%1.%2.%3.%4.%5.%6."/>
+      <w:lvlJc w:val="left"/>
+      <w:pPr>
+        <w:ind w:left="4320" w:hanging="180"/>
+      </w:pPr>
+    </w:lvl>
+    <w:lvl xmlns:w="http://schemas.openxmlformats.org/wordprocessingml/2006/main" w:ilvl="6">
+      <w:start w:val="1"/>
+      <w:numFmt w:val="decimal"/>
+      <w:lvlText w:val="%1.%2.%3.%4.%5.%6.%7."/>
+      <w:lvlJc w:val="left"/>
+      <w:pPr>
+        <w:ind w:left="5040" w:hanging="360"/>
+      </w:pPr>
+    </w:lvl>
+    <w:lvl xmlns:w="http://schemas.openxmlformats.org/wordprocessingml/2006/main" w:ilvl="7">
+      <w:start w:val="1"/>
+      <w:numFmt w:val="decimal"/>
+      <w:lvlText w:val="%1.%2.%3.%4.%5.%6.%7.%8."/>
+      <w:lvlJc w:val="left"/>
+      <w:pPr>
+        <w:ind w:left="5760" w:hanging="360"/>
+      </w:pPr>
+    </w:lvl>
+    <w:lvl xmlns:w="http://schemas.openxmlformats.org/wordprocessingml/2006/main" w:ilvl="8">
+      <w:start w:val="1"/>
+      <w:numFmt w:val="decimal"/>
+      <w:lvlText w:val="%1.%2.%3.%4.%5.%6.%7.%8.%9."/>
+      <w:lvlJc w:val="left"/>
+      <w:pPr>
+        <w:ind w:left="6480" w:hanging="180"/>
+      </w:pPr>
+    </w:lvl>
+  </w:abstractNum>
+  <w:num w:numId="4">
+    <w:abstractNumId w:val="4"/>
+  </w:num>
+  <w:num w:numId="3">
+    <w:abstractNumId w:val="3"/>
+  </w:num>
+  <w:num w:numId="2">
+    <w:abstractNumId w:val="2"/>
+  </w:num>
+  <w:num w:numId="1">
+    <w:abstractNumId w:val="1"/>
+  </w:num>
+</w:numbering>
 </file>
 
 <file path=word/styles.xml><?xml version="1.0" encoding="utf-8"?>
@@ -1734,6 +3311,18 @@
     <w:semiHidden/>
     <w:unhideWhenUsed/>
   </w:style>
+  <w:style w:type="paragraph" w:styleId="ListParagraph">
+    <w:uiPriority w:val="34"/>
+    <w:name w:val="List Paragraph"/>
+    <w:basedOn w:val="Normal"/>
+    <w:qFormat/>
+    <w:rsid w:val="47EA5F91"/>
+    <w:pPr>
+      <w:spacing/>
+      <w:ind w:left="720"/>
+      <w:contextualSpacing/>
+    </w:pPr>
+  </w:style>
 </w:styles>
 </file>
 

</xml_diff>